<commit_message>
Video and Video link upload
</commit_message>
<xml_diff>
--- a/Doc/Report2.docx
+++ b/Doc/Report2.docx
@@ -131,9 +131,45 @@
         </w:rPr>
         <w:t xml:space="preserve">GitHub: </w:t>
       </w:r>
-      <w:r>
-        <w:t>https://github.com/wongoining/COMP3010HK_2_oi</w:t>
-      </w:r>
+      <w:hyperlink r:id="rId7" w:history="1">
+        <w:r>
+          <w:rPr>
+            <w:rStyle w:val="af3"/>
+          </w:rPr>
+          <w:t>https://github.com/wongoining/COMP3010HK_2_oi</w:t>
+        </w:r>
+      </w:hyperlink>
+    </w:p>
+    <w:p>
+      <w:pPr>
+        <w:rPr>
+          <w:lang w:eastAsia="zh-TW"/>
+        </w:rPr>
+      </w:pPr>
+      <w:r>
+        <w:rPr>
+          <w:rFonts w:hint="eastAsia"/>
+          <w:lang w:eastAsia="zh-TW"/>
+        </w:rPr>
+        <w:t xml:space="preserve">Video Walkthrough: </w:t>
+      </w:r>
+      <w:hyperlink r:id="rId8" w:history="1">
+        <w:r>
+          <w:rPr>
+            <w:rStyle w:val="af3"/>
+            <w:lang w:eastAsia="zh-TW"/>
+          </w:rPr>
+          <w:t>https://www.youtube.com/watch?v=wM2BuBwN1bc</w:t>
+        </w:r>
+      </w:hyperlink>
+    </w:p>
+    <w:p>
+      <w:pPr>
+        <w:rPr>
+          <w:rFonts w:hint="eastAsia"/>
+          <w:lang w:eastAsia="zh-TW"/>
+        </w:rPr>
+      </w:pPr>
     </w:p>
     <w:p>
       <w:pPr>
@@ -342,7 +378,7 @@
       <w:r>
         <w:t>(</w:t>
       </w:r>
-      <w:hyperlink r:id="rId7" w:history="1">
+      <w:hyperlink r:id="rId9" w:history="1">
         <w:r>
           <w:rPr>
             <w:rStyle w:val="af3"/>
@@ -392,7 +428,7 @@
                     <pic:cNvPicPr/>
                   </pic:nvPicPr>
                   <pic:blipFill>
-                    <a:blip r:embed="rId8"/>
+                    <a:blip r:embed="rId10"/>
                     <a:stretch>
                       <a:fillRect/>
                     </a:stretch>
@@ -435,7 +471,7 @@
                     <pic:cNvPicPr/>
                   </pic:nvPicPr>
                   <pic:blipFill>
-                    <a:blip r:embed="rId9"/>
+                    <a:blip r:embed="rId11"/>
                     <a:stretch>
                       <a:fillRect/>
                     </a:stretch>
@@ -560,7 +596,7 @@
                     <pic:cNvPicPr/>
                   </pic:nvPicPr>
                   <pic:blipFill rotWithShape="1">
-                    <a:blip r:embed="rId10"/>
+                    <a:blip r:embed="rId12"/>
                     <a:srcRect b="30388"/>
                     <a:stretch>
                       <a:fillRect/>
@@ -1029,7 +1065,7 @@
                     <pic:cNvPicPr/>
                   </pic:nvPicPr>
                   <pic:blipFill rotWithShape="1">
-                    <a:blip r:embed="rId11">
+                    <a:blip r:embed="rId13">
                       <a:extLst>
                         <a:ext uri="{28A0092B-C50C-407E-A947-70E740481C1C}">
                           <a14:useLocalDpi xmlns:a14="http://schemas.microsoft.com/office/drawing/2010/main" val="0"/>
@@ -1095,7 +1131,7 @@
                     <pic:cNvPicPr/>
                   </pic:nvPicPr>
                   <pic:blipFill rotWithShape="1">
-                    <a:blip r:embed="rId12">
+                    <a:blip r:embed="rId14">
                       <a:extLst>
                         <a:ext uri="{28A0092B-C50C-407E-A947-70E740481C1C}">
                           <a14:useLocalDpi xmlns:a14="http://schemas.microsoft.com/office/drawing/2010/main" val="0"/>
@@ -1190,7 +1226,7 @@
                     <pic:cNvPicPr/>
                   </pic:nvPicPr>
                   <pic:blipFill rotWithShape="1">
-                    <a:blip r:embed="rId13">
+                    <a:blip r:embed="rId15">
                       <a:extLst>
                         <a:ext uri="{28A0092B-C50C-407E-A947-70E740481C1C}">
                           <a14:useLocalDpi xmlns:a14="http://schemas.microsoft.com/office/drawing/2010/main" val="0"/>
@@ -1332,7 +1368,7 @@
                     <pic:cNvPicPr/>
                   </pic:nvPicPr>
                   <pic:blipFill rotWithShape="1">
-                    <a:blip r:embed="rId14">
+                    <a:blip r:embed="rId16">
                       <a:extLst>
                         <a:ext uri="{28A0092B-C50C-407E-A947-70E740481C1C}">
                           <a14:useLocalDpi xmlns:a14="http://schemas.microsoft.com/office/drawing/2010/main" val="0"/>
@@ -1483,7 +1519,7 @@
                     <pic:cNvPicPr/>
                   </pic:nvPicPr>
                   <pic:blipFill rotWithShape="1">
-                    <a:blip r:embed="rId15">
+                    <a:blip r:embed="rId17">
                       <a:extLst>
                         <a:ext uri="{28A0092B-C50C-407E-A947-70E740481C1C}">
                           <a14:useLocalDpi xmlns:a14="http://schemas.microsoft.com/office/drawing/2010/main" val="0"/>
@@ -1601,7 +1637,7 @@
                     <pic:cNvPicPr/>
                   </pic:nvPicPr>
                   <pic:blipFill rotWithShape="1">
-                    <a:blip r:embed="rId16">
+                    <a:blip r:embed="rId18">
                       <a:extLst>
                         <a:ext uri="{28A0092B-C50C-407E-A947-70E740481C1C}">
                           <a14:useLocalDpi xmlns:a14="http://schemas.microsoft.com/office/drawing/2010/main" val="0"/>
@@ -1683,7 +1719,7 @@
                     <pic:cNvPicPr/>
                   </pic:nvPicPr>
                   <pic:blipFill rotWithShape="1">
-                    <a:blip r:embed="rId17">
+                    <a:blip r:embed="rId19">
                       <a:extLst>
                         <a:ext uri="{28A0092B-C50C-407E-A947-70E740481C1C}">
                           <a14:useLocalDpi xmlns:a14="http://schemas.microsoft.com/office/drawing/2010/main" val="0"/>
@@ -1883,7 +1919,7 @@
         </w:rPr>
         <w:br/>
       </w:r>
-      <w:hyperlink r:id="rId18" w:tgtFrame="_new" w:history="1">
+      <w:hyperlink r:id="rId20" w:tgtFrame="_new" w:history="1">
         <w:r>
           <w:rPr>
             <w:rStyle w:val="af3"/>
@@ -1937,7 +1973,7 @@
         </w:rPr>
         <w:br/>
       </w:r>
-      <w:hyperlink r:id="rId19" w:tgtFrame="_new" w:history="1">
+      <w:hyperlink r:id="rId21" w:tgtFrame="_new" w:history="1">
         <w:r>
           <w:rPr>
             <w:rStyle w:val="af3"/>
@@ -1986,7 +2022,7 @@
         </w:rPr>
         <w:br/>
       </w:r>
-      <w:hyperlink r:id="rId20" w:tgtFrame="_new" w:history="1">
+      <w:hyperlink r:id="rId22" w:tgtFrame="_new" w:history="1">
         <w:r>
           <w:rPr>
             <w:rStyle w:val="af3"/>
@@ -2035,7 +2071,7 @@
         </w:rPr>
         <w:br/>
       </w:r>
-      <w:hyperlink r:id="rId21" w:tgtFrame="_new" w:history="1">
+      <w:hyperlink r:id="rId23" w:tgtFrame="_new" w:history="1">
         <w:r>
           <w:rPr>
             <w:rStyle w:val="af3"/>
@@ -4079,7 +4115,7 @@
       </w:pPr>
     </w:p>
     <w:sectPr>
-      <w:headerReference w:type="default" r:id="rId22"/>
+      <w:headerReference w:type="default" r:id="rId24"/>
       <w:pgSz w:w="12240" w:h="15840"/>
       <w:pgMar w:top="1440" w:right="1800" w:bottom="1440" w:left="1800" w:header="720" w:footer="720" w:gutter="0"/>
       <w:cols w:space="720"/>
@@ -5420,6 +5456,18 @@
       </w:tblBorders>
     </w:tblPr>
   </w:style>
+  <w:style w:type="character" w:styleId="af5">
+    <w:name w:val="Unresolved Mention"/>
+    <w:basedOn w:val="a0"/>
+    <w:uiPriority w:val="99"/>
+    <w:semiHidden/>
+    <w:unhideWhenUsed/>
+    <w:rsid w:val="00B67D22"/>
+    <w:rPr>
+      <w:color w:val="605E5C"/>
+      <w:shd w:val="clear" w:color="auto" w:fill="E1DFDD"/>
+    </w:rPr>
+  </w:style>
 </w:styles>
 </file>
 

</xml_diff>